<commit_message>
Added some additional details to the logs
Added some additional details to the logs

Co-Authored-By: danielolsson33 <danielolsson33@users.noreply.github.com>
Co-Authored-By: joedouthwaite <joedouthwaite@users.noreply.github.com>
Co-Authored-By: jwhelan3 <jwhelan3@users.noreply.github.com>
Co-Authored-By: jackfisheruclan <jackfisheruclan@users.noreply.github.com>
Co-Authored-By: carmstrong7 <carmstrong7@users.noreply.github.com>
</commit_message>
<xml_diff>
--- a/Development Records/Week 9.docx
+++ b/Development Records/Week 9.docx
@@ -18,18 +18,8 @@
           <w:sz w:val="28"/>
           <w:szCs w:val="28"/>
         </w:rPr>
-        <w:t xml:space="preserve">Week </w:t>
-      </w:r>
-      <w:r>
-        <w:rPr>
-          <w:b/>
-          <w:sz w:val="28"/>
-          <w:szCs w:val="28"/>
-        </w:rPr>
-        <w:t>9</w:t>
-      </w:r>
-      <w:bookmarkStart w:id="0" w:name="_GoBack"/>
-      <w:bookmarkEnd w:id="0"/>
+        <w:t>Week 9</w:t>
+      </w:r>
     </w:p>
     <w:p>
       <w:pPr>
@@ -49,10 +39,7 @@
         <w:t>th</w:t>
       </w:r>
       <w:r>
-        <w:t xml:space="preserve"> March – </w:t>
-      </w:r>
-      <w:r>
-        <w:t>4</w:t>
+        <w:t xml:space="preserve"> March – 4</w:t>
       </w:r>
       <w:r>
         <w:rPr>
@@ -61,10 +48,7 @@
         <w:t>th</w:t>
       </w:r>
       <w:r>
-        <w:t xml:space="preserve"> </w:t>
-      </w:r>
-      <w:r>
-        <w:t>April</w:t>
+        <w:t xml:space="preserve"> April</w:t>
       </w:r>
       <w:r>
         <w:t>)</w:t>
@@ -104,10 +88,7 @@
         </w:rPr>
       </w:pPr>
       <w:r>
-        <w:t xml:space="preserve">(Thursday </w:t>
-      </w:r>
-      <w:r>
-        <w:t>28</w:t>
+        <w:t>(Thursday 28</w:t>
       </w:r>
       <w:r>
         <w:rPr>
@@ -429,7 +410,15 @@
         <w:spacing w:after="0" w:line="240" w:lineRule="auto"/>
       </w:pPr>
       <w:r>
-        <w:t>Create a Unity project using multiplayer to be used as a reference.</w:t>
+        <w:t>Create</w:t>
+      </w:r>
+      <w:r>
+        <w:t>d</w:t>
+      </w:r>
+      <w:bookmarkStart w:id="0" w:name="_GoBack"/>
+      <w:bookmarkEnd w:id="0"/>
+      <w:r>
+        <w:t xml:space="preserve"> a Unity project using multiplayer to be used as a reference.</w:t>
       </w:r>
     </w:p>
     <w:p>
@@ -470,7 +459,7 @@
     </w:p>
     <w:p/>
     <w:sectPr>
-      <w:headerReference w:type="default" r:id="rId5"/>
+      <w:headerReference w:type="default" r:id="rId7"/>
       <w:pgSz w:w="11906" w:h="16838"/>
       <w:pgMar w:top="1440" w:right="1440" w:bottom="1440" w:left="1440" w:header="708" w:footer="708" w:gutter="0"/>
       <w:cols w:space="708"/>
@@ -478,6 +467,56 @@
     </w:sectPr>
   </w:body>
 </w:document>
+</file>
+
+<file path=word/endnotes.xml><?xml version="1.0" encoding="utf-8"?>
+<w:endnotes xmlns:wpc="http://schemas.microsoft.com/office/word/2010/wordprocessingCanvas" xmlns:cx="http://schemas.microsoft.com/office/drawing/2014/chartex" xmlns:cx1="http://schemas.microsoft.com/office/drawing/2015/9/8/chartex" xmlns:cx2="http://schemas.microsoft.com/office/drawing/2015/10/21/chartex" xmlns:cx3="http://schemas.microsoft.com/office/drawing/2016/5/9/chartex" xmlns:cx4="http://schemas.microsoft.com/office/drawing/2016/5/10/chartex" xmlns:cx5="http://schemas.microsoft.com/office/drawing/2016/5/11/chartex" xmlns:cx6="http://schemas.microsoft.com/office/drawing/2016/5/12/chartex" xmlns:cx7="http://schemas.microsoft.com/office/drawing/2016/5/13/chartex" xmlns:cx8="http://schemas.microsoft.com/office/drawing/2016/5/14/chartex" xmlns:mc="http://schemas.openxmlformats.org/markup-compatibility/2006" xmlns:aink="http://schemas.microsoft.com/office/drawing/2016/ink" xmlns:am3d="http://schemas.microsoft.com/office/drawing/2017/model3d" xmlns:o="urn:schemas-microsoft-com:office:office" xmlns:r="http://schemas.openxmlformats.org/officeDocument/2006/relationships" xmlns:m="http://schemas.openxmlformats.org/officeDocument/2006/math" xmlns:v="urn:schemas-microsoft-com:vml" xmlns:wp14="http://schemas.microsoft.com/office/word/2010/wordprocessingDrawing" xmlns:wp="http://schemas.openxmlformats.org/drawingml/2006/wordprocessingDrawing" xmlns:w10="urn:schemas-microsoft-com:office:word" xmlns:w="http://schemas.openxmlformats.org/wordprocessingml/2006/main" xmlns:w14="http://schemas.microsoft.com/office/word/2010/wordml" xmlns:w15="http://schemas.microsoft.com/office/word/2012/wordml" xmlns:w16cid="http://schemas.microsoft.com/office/word/2016/wordml/cid" xmlns:w16se="http://schemas.microsoft.com/office/word/2015/wordml/symex" xmlns:wpg="http://schemas.microsoft.com/office/word/2010/wordprocessingGroup" xmlns:wpi="http://schemas.microsoft.com/office/word/2010/wordprocessingInk" xmlns:wne="http://schemas.microsoft.com/office/word/2006/wordml" xmlns:wps="http://schemas.microsoft.com/office/word/2010/wordprocessingShape" mc:Ignorable="w14 w15 w16se w16cid wp14">
+  <w:endnote w:type="separator" w:id="-1">
+    <w:p>
+      <w:pPr>
+        <w:spacing w:after="0" w:line="240" w:lineRule="auto"/>
+      </w:pPr>
+      <w:r>
+        <w:separator/>
+      </w:r>
+    </w:p>
+  </w:endnote>
+  <w:endnote w:type="continuationSeparator" w:id="0">
+    <w:p>
+      <w:pPr>
+        <w:spacing w:after="0" w:line="240" w:lineRule="auto"/>
+      </w:pPr>
+      <w:r>
+        <w:continuationSeparator/>
+      </w:r>
+    </w:p>
+  </w:endnote>
+</w:endnotes>
+</file>
+
+<file path=word/footnotes.xml><?xml version="1.0" encoding="utf-8"?>
+<w:footnotes xmlns:wpc="http://schemas.microsoft.com/office/word/2010/wordprocessingCanvas" xmlns:cx="http://schemas.microsoft.com/office/drawing/2014/chartex" xmlns:cx1="http://schemas.microsoft.com/office/drawing/2015/9/8/chartex" xmlns:cx2="http://schemas.microsoft.com/office/drawing/2015/10/21/chartex" xmlns:cx3="http://schemas.microsoft.com/office/drawing/2016/5/9/chartex" xmlns:cx4="http://schemas.microsoft.com/office/drawing/2016/5/10/chartex" xmlns:cx5="http://schemas.microsoft.com/office/drawing/2016/5/11/chartex" xmlns:cx6="http://schemas.microsoft.com/office/drawing/2016/5/12/chartex" xmlns:cx7="http://schemas.microsoft.com/office/drawing/2016/5/13/chartex" xmlns:cx8="http://schemas.microsoft.com/office/drawing/2016/5/14/chartex" xmlns:mc="http://schemas.openxmlformats.org/markup-compatibility/2006" xmlns:aink="http://schemas.microsoft.com/office/drawing/2016/ink" xmlns:am3d="http://schemas.microsoft.com/office/drawing/2017/model3d" xmlns:o="urn:schemas-microsoft-com:office:office" xmlns:r="http://schemas.openxmlformats.org/officeDocument/2006/relationships" xmlns:m="http://schemas.openxmlformats.org/officeDocument/2006/math" xmlns:v="urn:schemas-microsoft-com:vml" xmlns:wp14="http://schemas.microsoft.com/office/word/2010/wordprocessingDrawing" xmlns:wp="http://schemas.openxmlformats.org/drawingml/2006/wordprocessingDrawing" xmlns:w10="urn:schemas-microsoft-com:office:word" xmlns:w="http://schemas.openxmlformats.org/wordprocessingml/2006/main" xmlns:w14="http://schemas.microsoft.com/office/word/2010/wordml" xmlns:w15="http://schemas.microsoft.com/office/word/2012/wordml" xmlns:w16cid="http://schemas.microsoft.com/office/word/2016/wordml/cid" xmlns:w16se="http://schemas.microsoft.com/office/word/2015/wordml/symex" xmlns:wpg="http://schemas.microsoft.com/office/word/2010/wordprocessingGroup" xmlns:wpi="http://schemas.microsoft.com/office/word/2010/wordprocessingInk" xmlns:wne="http://schemas.microsoft.com/office/word/2006/wordml" xmlns:wps="http://schemas.microsoft.com/office/word/2010/wordprocessingShape" mc:Ignorable="w14 w15 w16se w16cid wp14">
+  <w:footnote w:type="separator" w:id="-1">
+    <w:p>
+      <w:pPr>
+        <w:spacing w:after="0" w:line="240" w:lineRule="auto"/>
+      </w:pPr>
+      <w:r>
+        <w:separator/>
+      </w:r>
+    </w:p>
+  </w:footnote>
+  <w:footnote w:type="continuationSeparator" w:id="0">
+    <w:p>
+      <w:pPr>
+        <w:spacing w:after="0" w:line="240" w:lineRule="auto"/>
+      </w:pPr>
+      <w:r>
+        <w:continuationSeparator/>
+      </w:r>
+    </w:p>
+  </w:footnote>
+</w:footnotes>
 </file>
 
 <file path=word/header1.xml><?xml version="1.0" encoding="utf-8"?>
@@ -979,6 +1018,7 @@
     <w:lsdException w:name="HTML Sample" w:semiHidden="1" w:unhideWhenUsed="1"/>
     <w:lsdException w:name="HTML Typewriter" w:semiHidden="1" w:unhideWhenUsed="1"/>
     <w:lsdException w:name="HTML Variable" w:semiHidden="1" w:unhideWhenUsed="1"/>
+    <w:lsdException w:name="Normal Table" w:semiHidden="1" w:unhideWhenUsed="1"/>
     <w:lsdException w:name="annotation subject" w:semiHidden="1" w:unhideWhenUsed="1"/>
     <w:lsdException w:name="No List" w:semiHidden="1" w:unhideWhenUsed="1"/>
     <w:lsdException w:name="Outline List 1" w:semiHidden="1" w:unhideWhenUsed="1"/>
@@ -1025,8 +1065,10 @@
     <w:lsdException w:name="Table Subtle 2" w:semiHidden="1" w:unhideWhenUsed="1"/>
     <w:lsdException w:name="Table Web 1" w:semiHidden="1" w:unhideWhenUsed="1"/>
     <w:lsdException w:name="Table Web 2" w:semiHidden="1" w:unhideWhenUsed="1"/>
+    <w:lsdException w:name="Table Web 3" w:semiHidden="1" w:unhideWhenUsed="1"/>
     <w:lsdException w:name="Balloon Text" w:semiHidden="1" w:unhideWhenUsed="1"/>
     <w:lsdException w:name="Table Grid" w:uiPriority="39"/>
+    <w:lsdException w:name="Table Theme" w:semiHidden="1" w:unhideWhenUsed="1"/>
     <w:lsdException w:name="Placeholder Text" w:semiHidden="1"/>
     <w:lsdException w:name="No Spacing" w:uiPriority="1" w:qFormat="1"/>
     <w:lsdException w:name="Light Shading" w:uiPriority="60"/>

</xml_diff>